<commit_message>
modify some docs and diagram, change ui
</commit_message>
<xml_diff>
--- a/1_Doc/开发记录.docx
+++ b/1_Doc/开发记录.docx
@@ -391,6 +391,91 @@
           <w:lang w:val="en-US" w:eastAsia="zh-CN"/>
         </w:rPr>
         <w:t>Client与server通信的时候中文无法解码，应该是因为我用的是原始的tolocal8bit做转换，明天换成QTextstream。</w:t>
+      </w:r>
+    </w:p>
+    <w:p>
+      <w:pPr>
+        <w:widowControl w:val="0"/>
+        <w:numPr>
+          <w:numId w:val="0"/>
+        </w:numPr>
+        <w:tabs>
+          <w:tab w:val="left" w:pos="312"/>
+        </w:tabs>
+        <w:jc w:val="both"/>
+        <w:rPr>
+          <w:rFonts w:hint="eastAsia"/>
+          <w:lang w:val="en-US" w:eastAsia="zh-CN"/>
+        </w:rPr>
+      </w:pPr>
+    </w:p>
+    <w:p>
+      <w:pPr>
+        <w:widowControl w:val="0"/>
+        <w:numPr>
+          <w:numId w:val="0"/>
+        </w:numPr>
+        <w:tabs>
+          <w:tab w:val="left" w:pos="312"/>
+        </w:tabs>
+        <w:jc w:val="both"/>
+        <w:rPr>
+          <w:rFonts w:hint="eastAsia"/>
+          <w:lang w:val="en-US" w:eastAsia="zh-CN"/>
+        </w:rPr>
+      </w:pPr>
+      <w:r>
+        <w:rPr>
+          <w:rFonts w:hint="eastAsia"/>
+          <w:lang w:val="en-US" w:eastAsia="zh-CN"/>
+        </w:rPr>
+        <w:t>2022/3/19</w:t>
+      </w:r>
+    </w:p>
+    <w:p>
+      <w:pPr>
+        <w:widowControl w:val="0"/>
+        <w:numPr>
+          <w:numId w:val="0"/>
+        </w:numPr>
+        <w:tabs>
+          <w:tab w:val="left" w:pos="312"/>
+        </w:tabs>
+        <w:jc w:val="both"/>
+        <w:rPr>
+          <w:rFonts w:hint="eastAsia"/>
+          <w:lang w:val="en-US" w:eastAsia="zh-CN"/>
+        </w:rPr>
+      </w:pPr>
+      <w:r>
+        <w:rPr>
+          <w:rFonts w:hint="eastAsia"/>
+          <w:lang w:val="en-US" w:eastAsia="zh-CN"/>
+        </w:rPr>
+        <w:t>不应该，或者没必要用QTextStream，现在需要的仅仅是传输音频文件上去，以及传输一些譬如播放暂停，调低调高音量之类的简单指令。</w:t>
+      </w:r>
+    </w:p>
+    <w:p>
+      <w:pPr>
+        <w:widowControl w:val="0"/>
+        <w:numPr>
+          <w:numId w:val="0"/>
+        </w:numPr>
+        <w:tabs>
+          <w:tab w:val="left" w:pos="312"/>
+        </w:tabs>
+        <w:jc w:val="both"/>
+        <w:rPr>
+          <w:rFonts w:hint="default"/>
+          <w:lang w:val="en-US" w:eastAsia="zh-CN"/>
+        </w:rPr>
+      </w:pPr>
+      <w:r>
+        <w:rPr>
+          <w:rFonts w:hint="eastAsia"/>
+          <w:lang w:val="en-US" w:eastAsia="zh-CN"/>
+        </w:rPr>
+        <w:t>不对，还是得用QTextStream，然后把QDataStream结合起来用，可以考虑采用tlv的传参格式，需要设计一个小的指令系统。先验证音频传输能否成功把，然后把手机的音频播放调用起来。</w:t>
       </w:r>
       <w:bookmarkStart w:id="0" w:name="_GoBack"/>
       <w:bookmarkEnd w:id="0"/>

</xml_diff>